<commit_message>
creata a cy.docx word file
</commit_message>
<xml_diff>
--- a/cy.docx
+++ b/cy.docx
@@ -129,13 +129,23 @@
                           </w:rPr>
                           <w:t>：</w:t>
                         </w:r>
+                        <w:proofErr w:type="gramStart"/>
                         <w:r>
                           <w:rPr>
                             <w:rFonts w:ascii="微软雅黑" w:eastAsia="微软雅黑" w:hAnsi="微软雅黑" w:hint="eastAsia"/>
                             <w:color w:val="404040" w:themeColor="text1" w:themeTint="BF"/>
                             <w:sz w:val="22"/>
                           </w:rPr>
-                          <w:t>谌有</w:t>
+                          <w:t>谌</w:t>
+                        </w:r>
+                        <w:proofErr w:type="gramEnd"/>
+                        <w:r>
+                          <w:rPr>
+                            <w:rFonts w:ascii="微软雅黑" w:eastAsia="微软雅黑" w:hAnsi="微软雅黑" w:hint="eastAsia"/>
+                            <w:color w:val="404040" w:themeColor="text1" w:themeTint="BF"/>
+                            <w:sz w:val="22"/>
+                          </w:rPr>
+                          <w:t>有</w:t>
                         </w:r>
                         <w:r>
                           <w:rPr>
@@ -459,14 +469,62 @@
                       <w:rFonts w:ascii="微软雅黑" w:eastAsia="微软雅黑" w:hAnsi="微软雅黑" w:cs="微软雅黑" w:hint="eastAsia"/>
                       <w:sz w:val="21"/>
                     </w:rPr>
-                    <w:t>主修课程：有java、vue、web前端、Mysql、html</w:t>
-                  </w:r>
+                    <w:t>主修课程：有java、</w:t>
+                  </w:r>
+                  <w:proofErr w:type="spellStart"/>
                   <w:r>
                     <w:rPr>
                       <w:rFonts w:ascii="微软雅黑" w:eastAsia="微软雅黑" w:hAnsi="微软雅黑" w:cs="微软雅黑" w:hint="eastAsia"/>
                       <w:sz w:val="21"/>
                     </w:rPr>
-                    <w:t>、js等</w:t>
+                    <w:t>vue</w:t>
+                  </w:r>
+                  <w:proofErr w:type="spellEnd"/>
+                  <w:r>
+                    <w:rPr>
+                      <w:rFonts w:ascii="微软雅黑" w:eastAsia="微软雅黑" w:hAnsi="微软雅黑" w:cs="微软雅黑" w:hint="eastAsia"/>
+                      <w:sz w:val="21"/>
+                    </w:rPr>
+                    <w:t>、web前端、</w:t>
+                  </w:r>
+                  <w:proofErr w:type="spellStart"/>
+                  <w:r>
+                    <w:rPr>
+                      <w:rFonts w:ascii="微软雅黑" w:eastAsia="微软雅黑" w:hAnsi="微软雅黑" w:cs="微软雅黑" w:hint="eastAsia"/>
+                      <w:sz w:val="21"/>
+                    </w:rPr>
+                    <w:t>Mysql</w:t>
+                  </w:r>
+                  <w:proofErr w:type="spellEnd"/>
+                  <w:r>
+                    <w:rPr>
+                      <w:rFonts w:ascii="微软雅黑" w:eastAsia="微软雅黑" w:hAnsi="微软雅黑" w:cs="微软雅黑" w:hint="eastAsia"/>
+                      <w:sz w:val="21"/>
+                    </w:rPr>
+                    <w:t>、html</w:t>
+                  </w:r>
+                  <w:r>
+                    <w:rPr>
+                      <w:rFonts w:ascii="微软雅黑" w:eastAsia="微软雅黑" w:hAnsi="微软雅黑" w:cs="微软雅黑" w:hint="eastAsia"/>
+                      <w:sz w:val="21"/>
+                    </w:rPr>
+                    <w:t>、</w:t>
+                  </w:r>
+                  <w:proofErr w:type="spellStart"/>
+                  <w:r>
+                    <w:rPr>
+                      <w:rFonts w:ascii="微软雅黑" w:eastAsia="微软雅黑" w:hAnsi="微软雅黑" w:cs="微软雅黑" w:hint="eastAsia"/>
+                      <w:sz w:val="21"/>
+                    </w:rPr>
+                    <w:t>js</w:t>
+                  </w:r>
+                  <w:proofErr w:type="spellEnd"/>
+                  <w:r>
+                    <w:rPr>
+                      <w:rFonts w:ascii="微软雅黑" w:eastAsia="微软雅黑" w:hAnsi="微软雅黑" w:cs="微软雅黑" w:hint="eastAsia"/>
+                      <w:sz w:val="21"/>
+                    </w:rPr>
+                    <w:t>等</w:t>
                   </w:r>
                 </w:p>
                 <w:p>
@@ -483,15 +541,33 @@
                       <w:rFonts w:ascii="微软雅黑" w:eastAsia="微软雅黑" w:hAnsi="微软雅黑" w:cs="微软雅黑" w:hint="eastAsia"/>
                       <w:sz w:val="21"/>
                     </w:rPr>
-                    <w:t>辅修课程：有ps、</w:t>
-                  </w:r>
+                    <w:t>辅修课程：有</w:t>
+                  </w:r>
+                  <w:proofErr w:type="spellStart"/>
                   <w:r>
                     <w:rPr>
                       <w:rFonts w:ascii="微软雅黑" w:eastAsia="微软雅黑" w:hAnsi="微软雅黑" w:cs="微软雅黑" w:hint="eastAsia"/>
                       <w:sz w:val="21"/>
                     </w:rPr>
+                    <w:t>ps</w:t>
+                  </w:r>
+                  <w:proofErr w:type="spellEnd"/>
+                  <w:r>
+                    <w:rPr>
+                      <w:rFonts w:ascii="微软雅黑" w:eastAsia="微软雅黑" w:hAnsi="微软雅黑" w:cs="微软雅黑" w:hint="eastAsia"/>
+                      <w:sz w:val="21"/>
+                    </w:rPr>
+                    <w:t>、</w:t>
+                  </w:r>
+                  <w:proofErr w:type="spellStart"/>
+                  <w:r>
+                    <w:rPr>
+                      <w:rFonts w:ascii="微软雅黑" w:eastAsia="微软雅黑" w:hAnsi="微软雅黑" w:cs="微软雅黑" w:hint="eastAsia"/>
+                      <w:sz w:val="21"/>
+                    </w:rPr>
                     <w:t>uml</w:t>
                   </w:r>
+                  <w:proofErr w:type="spellEnd"/>
                   <w:r>
                     <w:rPr>
                       <w:rFonts w:ascii="微软雅黑" w:eastAsia="微软雅黑" w:hAnsi="微软雅黑" w:hint="eastAsia"/>
@@ -524,7 +600,7 @@
                       <w:sz w:val="21"/>
                       <w:szCs w:val="21"/>
                     </w:rPr>
-                    <w:t>、Git创建于管理</w:t>
+                    <w:t>、Git创建</w:t>
                   </w:r>
                 </w:p>
                 <w:p>
@@ -678,11 +754,27 @@
                   </w:pPr>
                   <w:r>
                     <w:rPr>
+                      <w:rFonts w:ascii="微软雅黑" w:eastAsia="微软雅黑" w:hAnsi="微软雅黑"/>
+                      <w:sz w:val="20"/>
+                      <w:szCs w:val="21"/>
+                    </w:rPr>
+                    <w:t>W</w:t>
+                  </w:r>
+                  <w:r>
+                    <w:rPr>
                       <w:rFonts w:ascii="微软雅黑" w:eastAsia="微软雅黑" w:hAnsi="微软雅黑" w:hint="eastAsia"/>
                       <w:sz w:val="20"/>
                       <w:szCs w:val="21"/>
                     </w:rPr>
-                    <w:t>前端工程师等一方面、</w:t>
+                    <w:t>eb前端工程师</w:t>
+                  </w:r>
+                  <w:r>
+                    <w:rPr>
+                      <w:rFonts w:ascii="微软雅黑" w:eastAsia="微软雅黑" w:hAnsi="微软雅黑" w:hint="eastAsia"/>
+                      <w:sz w:val="20"/>
+                      <w:szCs w:val="21"/>
+                    </w:rPr>
+                    <w:t xml:space="preserve"> </w:t>
                   </w:r>
                 </w:p>
                 <w:p>
@@ -1610,7 +1702,6 @@
     <w:basedOn w:val="a"/>
     <w:link w:val="a9"/>
     <w:uiPriority w:val="99"/>
-    <w:semiHidden/>
     <w:unhideWhenUsed/>
     <w:rsid w:val="00F45019"/>
     <w:pPr>
@@ -1634,7 +1725,6 @@
     <w:basedOn w:val="a0"/>
     <w:link w:val="a8"/>
     <w:uiPriority w:val="99"/>
-    <w:semiHidden/>
     <w:rsid w:val="00F45019"/>
     <w:rPr>
       <w:kern w:val="2"/>
@@ -1647,7 +1737,6 @@
     <w:basedOn w:val="a"/>
     <w:link w:val="ab"/>
     <w:uiPriority w:val="99"/>
-    <w:semiHidden/>
     <w:unhideWhenUsed/>
     <w:rsid w:val="00F45019"/>
     <w:pPr>
@@ -1668,7 +1757,6 @@
     <w:basedOn w:val="a0"/>
     <w:link w:val="aa"/>
     <w:uiPriority w:val="99"/>
-    <w:semiHidden/>
     <w:rsid w:val="00F45019"/>
     <w:rPr>
       <w:kern w:val="2"/>
@@ -1936,6 +2024,10 @@
 </file>
 
 <file path=customXml/item1.xml><?xml version="1.0" encoding="utf-8"?>
+<b:Sources xmlns:b="http://schemas.openxmlformats.org/officeDocument/2006/bibliography" xmlns="http://schemas.openxmlformats.org/officeDocument/2006/bibliography" SelectedStyle="/APA.XSL" StyleName="APA"/>
+</file>
+
+<file path=customXml/item2.xml><?xml version="1.0" encoding="utf-8"?>
 <s:customData xmlns="http://www.wps.cn/officeDocument/2013/wpsCustomData" xmlns:s="http://www.wps.cn/officeDocument/2013/wpsCustomData">
   <customSectProps>
     <customSectPr/>
@@ -1946,22 +2038,18 @@
 </s:customData>
 </file>
 
-<file path=customXml/item2.xml><?xml version="1.0" encoding="utf-8"?>
-<b:Sources xmlns:b="http://schemas.openxmlformats.org/officeDocument/2006/bibliography" xmlns="http://schemas.openxmlformats.org/officeDocument/2006/bibliography" SelectedStyle="/APA.XSL" StyleName="APA"/>
+<file path=customXml/itemProps1.xml><?xml version="1.0" encoding="utf-8"?>
+<ds:datastoreItem xmlns:ds="http://schemas.openxmlformats.org/officeDocument/2006/customXml" ds:itemID="{DDF5FA0C-CB71-F64C-83AF-7ED607BCBEFA}">
+  <ds:schemaRefs>
+    <ds:schemaRef ds:uri="http://schemas.openxmlformats.org/officeDocument/2006/bibliography"/>
+  </ds:schemaRefs>
+</ds:datastoreItem>
 </file>
 
-<file path=customXml/itemProps1.xml><?xml version="1.0" encoding="utf-8"?>
+<file path=customXml/itemProps2.xml><?xml version="1.0" encoding="utf-8"?>
 <ds:datastoreItem xmlns:ds="http://schemas.openxmlformats.org/officeDocument/2006/customXml" ds:itemID="{B1977F7D-205B-4081-913C-38D41E755F92}">
   <ds:schemaRefs>
     <ds:schemaRef ds:uri="http://www.wps.cn/officeDocument/2013/wpsCustomData"/>
   </ds:schemaRefs>
 </ds:datastoreItem>
-</file>
-
-<file path=customXml/itemProps2.xml><?xml version="1.0" encoding="utf-8"?>
-<ds:datastoreItem xmlns:ds="http://schemas.openxmlformats.org/officeDocument/2006/customXml" ds:itemID="{DDF5FA0C-CB71-F64C-83AF-7ED607BCBEFA}">
-  <ds:schemaRefs>
-    <ds:schemaRef ds:uri="http://schemas.openxmlformats.org/officeDocument/2006/bibliography"/>
-  </ds:schemaRefs>
-</ds:datastoreItem>
 </file>
</xml_diff>